<commit_message>
Q1, 3, 5 finished
</commit_message>
<xml_diff>
--- a/Project 4.docx
+++ b/Project 4.docx
@@ -50,25 +50,7 @@
     </w:p>
     <w:p>
       <w:r>
-        <w:t xml:space="preserve">In this project, you will implement </w:t>
-      </w:r>
-      <w:r>
-        <w:t>use value iteration to investigate the game Pig (described below) and develop a policy for gameplay.</w:t>
-      </w:r>
-      <w:r>
-        <w:t xml:space="preserve"> I supply code in Java and Python</w:t>
-      </w:r>
-      <w:r>
-        <w:t xml:space="preserve"> that applies to Piglet, which we discussed in class</w:t>
-      </w:r>
-      <w:r>
-        <w:t>; you can choose which language to use</w:t>
-      </w:r>
-      <w:r>
-        <w:t xml:space="preserve"> for your implementation with Pig</w:t>
-      </w:r>
-      <w:r>
-        <w:t>.</w:t>
+        <w:t>In this project, you will implement use value iteration to investigate the game Pig (described below) and develop a policy for gameplay. I supply code in Java and Python that applies to Piglet, which we discussed in class; you can choose which language to use for your implementation with Pig.</w:t>
       </w:r>
     </w:p>
     <w:p>
@@ -86,25 +68,7 @@
     </w:p>
     <w:p>
       <w:r>
-        <w:t xml:space="preserve">You should only need to </w:t>
-      </w:r>
-      <w:r>
-        <w:t>make a copy of PigletSolver</w:t>
-      </w:r>
-      <w:r>
-        <w:t xml:space="preserve">.java or </w:t>
-      </w:r>
-      <w:r>
-        <w:t>pigletsolver</w:t>
-      </w:r>
-      <w:r>
-        <w:t>.py</w:t>
-      </w:r>
-      <w:r>
-        <w:t>, renamed as PigSolver.java or pigsolver.py</w:t>
-      </w:r>
-      <w:r>
-        <w:t xml:space="preserve">. </w:t>
+        <w:t xml:space="preserve">You should only need to make a copy of PigletSolver.java or pigletsolver.py, renamed as PigSolver.java or pigsolver.py. </w:t>
       </w:r>
     </w:p>
     <w:p>
@@ -146,13 +110,7 @@
     </w:p>
     <w:p>
       <w:r>
-        <w:t xml:space="preserve">Your grade is determined based on the implementation of the algorithms, answers to written questions, and </w:t>
-      </w:r>
-      <w:r>
-        <w:t>your presentation of the final policy</w:t>
-      </w:r>
-      <w:r>
-        <w:t>. The grading rubric for this assignment is on the final page of this document.</w:t>
+        <w:t>Your grade is determined based on the implementation of the algorithms, answers to written questions, and your presentation of the final policy. The grading rubric for this assignment is on the final page of this document.</w:t>
       </w:r>
     </w:p>
     <w:p>
@@ -201,15 +159,7 @@
         <w:contextualSpacing/>
       </w:pPr>
       <w:r>
-        <w:t xml:space="preserve">If the player rolls </w:t>
-      </w:r>
-      <w:proofErr w:type="gramStart"/>
-      <w:r>
-        <w:t>a 1</w:t>
-      </w:r>
-      <w:proofErr w:type="gramEnd"/>
-      <w:r>
-        <w:t>, the player scores nothing and it becomes the opponent’s turn.</w:t>
+        <w:t>If the player rolls a 1, the player scores nothing and it becomes the opponent’s turn.</w:t>
       </w:r>
     </w:p>
     <w:p>
@@ -221,15 +171,7 @@
         <w:contextualSpacing/>
       </w:pPr>
       <w:r>
-        <w:t xml:space="preserve">If the player rolls </w:t>
-      </w:r>
-      <w:proofErr w:type="gramStart"/>
-      <w:r>
-        <w:t>a number of</w:t>
-      </w:r>
-      <w:proofErr w:type="gramEnd"/>
-      <w:r>
-        <w:t xml:space="preserve"> other than 1, the number is added to the player’s </w:t>
+        <w:t xml:space="preserve">If the player rolls a number of other than 1, the number is added to the player’s </w:t>
       </w:r>
       <w:r>
         <w:rPr>
@@ -337,15 +279,7 @@
         <w:pStyle w:val="Heading2"/>
       </w:pPr>
       <w:r>
-        <w:t xml:space="preserve">Maximizing </w:t>
-      </w:r>
-      <w:proofErr w:type="gramStart"/>
-      <w:r>
-        <w:t>Probability</w:t>
-      </w:r>
-      <w:proofErr w:type="gramEnd"/>
-      <w:r>
-        <w:t xml:space="preserve"> of Winning in Piglet</w:t>
+        <w:t>Maximizing Probability of Winning in Piglet</w:t>
       </w:r>
     </w:p>
     <w:p>
@@ -1125,21 +1059,7 @@
         <w:rPr>
           <w:rFonts w:eastAsiaTheme="minorEastAsia"/>
         </w:rPr>
-        <w:t xml:space="preserve">Maximizing </w:t>
-      </w:r>
-      <w:proofErr w:type="gramStart"/>
-      <w:r>
-        <w:rPr>
-          <w:rFonts w:eastAsiaTheme="minorEastAsia"/>
-        </w:rPr>
-        <w:t>Probability</w:t>
-      </w:r>
-      <w:proofErr w:type="gramEnd"/>
-      <w:r>
-        <w:rPr>
-          <w:rFonts w:eastAsiaTheme="minorEastAsia"/>
-        </w:rPr>
-        <w:t xml:space="preserve"> of Winning in Pig</w:t>
+        <w:t>Maximizing Probability of Winning in Pig</w:t>
       </w:r>
     </w:p>
     <w:p>
@@ -1497,10 +1417,7 @@
         </m:sSub>
       </m:oMath>
       <w:r>
-        <w:t xml:space="preserve"> for Pig.</w:t>
-      </w:r>
-      <w:r>
-        <w:t xml:space="preserve"> The questions below lead you through this process.</w:t>
+        <w:t xml:space="preserve"> for Pig. The questions below lead you through this process.</w:t>
       </w:r>
     </w:p>
     <w:p>
@@ -1605,23 +1522,7 @@
         </m:sSub>
       </m:oMath>
       <w:r>
-        <w:t xml:space="preserve">. Use the definitions from Piglet as a guide. </w:t>
-      </w:r>
-      <w:proofErr w:type="gramStart"/>
-      <w:r>
-        <w:t>In order to</w:t>
-      </w:r>
-      <w:proofErr w:type="gramEnd"/>
-      <w:r>
-        <w:t xml:space="preserve"> help you make progress on this project, I am happy to verify your answers before submission </w:t>
-      </w:r>
-      <w:proofErr w:type="gramStart"/>
-      <w:r>
-        <w:t>for</w:t>
-      </w:r>
-      <w:proofErr w:type="gramEnd"/>
-      <w:r>
-        <w:t xml:space="preserve"> </w:t>
+        <w:t xml:space="preserve">. Use the definitions from Piglet as a guide. In order to help you make progress on this project, I am happy to verify your answers before submission for </w:t>
       </w:r>
       <w:r>
         <w:t>this</w:t>
@@ -1638,7 +1539,7 @@
     <w:p>
       <w:pPr>
         <w:rPr>
-          <w:rFonts w:ascii="Georgia" w:eastAsiaTheme="minorEastAsia" w:hAnsi="Georgia"/>
+          <w:rFonts w:eastAsiaTheme="minorEastAsia"/>
         </w:rPr>
       </w:pPr>
       <m:oMathPara>
@@ -1675,13 +1576,224 @@
             </w:rPr>
             <m:t>=</m:t>
           </m:r>
+          <m:r>
+            <w:rPr>
+              <w:rFonts w:ascii="Cambria Math" w:eastAsiaTheme="minorEastAsia" w:hAnsi="Cambria Math"/>
+            </w:rPr>
+            <m:t xml:space="preserve"> </m:t>
+          </m:r>
+          <m:f>
+            <m:fPr>
+              <m:ctrlPr>
+                <w:rPr>
+                  <w:rFonts w:ascii="Cambria Math" w:eastAsiaTheme="minorEastAsia" w:hAnsi="Cambria Math"/>
+                </w:rPr>
+              </m:ctrlPr>
+            </m:fPr>
+            <m:num>
+              <m:r>
+                <w:rPr>
+                  <w:rFonts w:ascii="Cambria Math" w:eastAsiaTheme="minorEastAsia" w:hAnsi="Cambria Math"/>
+                </w:rPr>
+                <m:t>1</m:t>
+              </m:r>
+              <m:ctrlPr>
+                <w:rPr>
+                  <w:rFonts w:ascii="Cambria Math" w:eastAsiaTheme="minorEastAsia" w:hAnsi="Cambria Math"/>
+                  <w:i/>
+                </w:rPr>
+              </m:ctrlPr>
+            </m:num>
+            <m:den>
+              <m:r>
+                <w:rPr>
+                  <w:rFonts w:ascii="Cambria Math" w:eastAsiaTheme="minorEastAsia" w:hAnsi="Cambria Math"/>
+                </w:rPr>
+                <m:t>6</m:t>
+              </m:r>
+              <m:ctrlPr>
+                <w:rPr>
+                  <w:rFonts w:ascii="Cambria Math" w:eastAsiaTheme="minorEastAsia" w:hAnsi="Cambria Math"/>
+                  <w:i/>
+                </w:rPr>
+              </m:ctrlPr>
+            </m:den>
+          </m:f>
+          <m:r>
+            <m:rPr>
+              <m:sty m:val="p"/>
+            </m:rPr>
+            <w:rPr>
+              <w:rFonts w:ascii="Cambria Math" w:eastAsiaTheme="minorEastAsia" w:hAnsi="Cambria Math"/>
+            </w:rPr>
+            <m:t>⋅</m:t>
+          </m:r>
+          <m:d>
+            <m:dPr>
+              <m:ctrlPr>
+                <w:rPr>
+                  <w:rFonts w:ascii="Cambria Math" w:eastAsiaTheme="minorEastAsia" w:hAnsi="Cambria Math"/>
+                  <w:i/>
+                </w:rPr>
+              </m:ctrlPr>
+            </m:dPr>
+            <m:e>
+              <m:r>
+                <w:rPr>
+                  <w:rFonts w:ascii="Cambria Math" w:eastAsiaTheme="minorEastAsia" w:hAnsi="Cambria Math"/>
+                </w:rPr>
+                <m:t>1-</m:t>
+              </m:r>
+              <m:sSub>
+                <m:sSubPr>
+                  <m:ctrlPr>
+                    <w:rPr>
+                      <w:rFonts w:ascii="Cambria Math" w:eastAsiaTheme="minorEastAsia" w:hAnsi="Cambria Math"/>
+                      <w:i/>
+                    </w:rPr>
+                  </m:ctrlPr>
+                </m:sSubPr>
+                <m:e>
+                  <m:r>
+                    <w:rPr>
+                      <w:rFonts w:ascii="Cambria Math" w:eastAsiaTheme="minorEastAsia" w:hAnsi="Cambria Math"/>
+                    </w:rPr>
+                    <m:t>P</m:t>
+                  </m:r>
+                </m:e>
+                <m:sub>
+                  <m:r>
+                    <w:rPr>
+                      <w:rFonts w:ascii="Cambria Math" w:eastAsiaTheme="minorEastAsia" w:hAnsi="Cambria Math"/>
+                    </w:rPr>
+                    <m:t>j,i,0</m:t>
+                  </m:r>
+                </m:sub>
+              </m:sSub>
+            </m:e>
+          </m:d>
+          <m:r>
+            <w:rPr>
+              <w:rFonts w:ascii="Cambria Math" w:eastAsiaTheme="minorEastAsia" w:hAnsi="Cambria Math"/>
+            </w:rPr>
+            <m:t>+</m:t>
+          </m:r>
+          <m:f>
+            <m:fPr>
+              <m:ctrlPr>
+                <w:rPr>
+                  <w:rFonts w:ascii="Cambria Math" w:eastAsiaTheme="minorEastAsia" w:hAnsi="Cambria Math"/>
+                </w:rPr>
+              </m:ctrlPr>
+            </m:fPr>
+            <m:num>
+              <m:r>
+                <w:rPr>
+                  <w:rFonts w:ascii="Cambria Math" w:eastAsiaTheme="minorEastAsia" w:hAnsi="Cambria Math"/>
+                </w:rPr>
+                <m:t>1</m:t>
+              </m:r>
+              <m:ctrlPr>
+                <w:rPr>
+                  <w:rFonts w:ascii="Cambria Math" w:eastAsiaTheme="minorEastAsia" w:hAnsi="Cambria Math"/>
+                  <w:i/>
+                </w:rPr>
+              </m:ctrlPr>
+            </m:num>
+            <m:den>
+              <m:r>
+                <w:rPr>
+                  <w:rFonts w:ascii="Cambria Math" w:eastAsiaTheme="minorEastAsia" w:hAnsi="Cambria Math"/>
+                </w:rPr>
+                <m:t>6</m:t>
+              </m:r>
+              <m:ctrlPr>
+                <w:rPr>
+                  <w:rFonts w:ascii="Cambria Math" w:eastAsiaTheme="minorEastAsia" w:hAnsi="Cambria Math"/>
+                  <w:i/>
+                </w:rPr>
+              </m:ctrlPr>
+            </m:den>
+          </m:f>
+          <m:nary>
+            <m:naryPr>
+              <m:chr m:val="∑"/>
+              <m:ctrlPr>
+                <w:rPr>
+                  <w:rFonts w:ascii="Cambria Math" w:eastAsiaTheme="minorEastAsia" w:hAnsi="Cambria Math"/>
+                </w:rPr>
+              </m:ctrlPr>
+            </m:naryPr>
+            <m:sub>
+              <m:r>
+                <w:rPr>
+                  <w:rFonts w:ascii="Cambria Math" w:eastAsiaTheme="minorEastAsia" w:hAnsi="Cambria Math"/>
+                </w:rPr>
+                <m:t>r=2</m:t>
+              </m:r>
+              <m:ctrlPr>
+                <w:rPr>
+                  <w:rFonts w:ascii="Cambria Math" w:eastAsiaTheme="minorEastAsia" w:hAnsi="Cambria Math"/>
+                  <w:i/>
+                </w:rPr>
+              </m:ctrlPr>
+            </m:sub>
+            <m:sup>
+              <m:r>
+                <w:rPr>
+                  <w:rFonts w:ascii="Cambria Math" w:eastAsiaTheme="minorEastAsia" w:hAnsi="Cambria Math"/>
+                </w:rPr>
+                <m:t>6</m:t>
+              </m:r>
+              <m:ctrlPr>
+                <w:rPr>
+                  <w:rFonts w:ascii="Cambria Math" w:eastAsiaTheme="minorEastAsia" w:hAnsi="Cambria Math"/>
+                  <w:i/>
+                </w:rPr>
+              </m:ctrlPr>
+            </m:sup>
+            <m:e>
+              <m:sSub>
+                <m:sSubPr>
+                  <m:ctrlPr>
+                    <w:rPr>
+                      <w:rFonts w:ascii="Cambria Math" w:eastAsiaTheme="minorEastAsia" w:hAnsi="Cambria Math"/>
+                      <w:i/>
+                    </w:rPr>
+                  </m:ctrlPr>
+                </m:sSubPr>
+                <m:e>
+                  <m:r>
+                    <w:rPr>
+                      <w:rFonts w:ascii="Cambria Math" w:eastAsiaTheme="minorEastAsia" w:hAnsi="Cambria Math"/>
+                    </w:rPr>
+                    <m:t>P</m:t>
+                  </m:r>
+                </m:e>
+                <m:sub>
+                  <m:r>
+                    <w:rPr>
+                      <w:rFonts w:ascii="Cambria Math" w:eastAsiaTheme="minorEastAsia" w:hAnsi="Cambria Math"/>
+                    </w:rPr>
+                    <m:t>i,j,k+r</m:t>
+                  </m:r>
+                </m:sub>
+              </m:sSub>
+              <m:ctrlPr>
+                <w:rPr>
+                  <w:rFonts w:ascii="Cambria Math" w:eastAsiaTheme="minorEastAsia" w:hAnsi="Cambria Math"/>
+                  <w:i/>
+                </w:rPr>
+              </m:ctrlPr>
+            </m:e>
+          </m:nary>
         </m:oMath>
       </m:oMathPara>
     </w:p>
     <w:p>
       <w:pPr>
         <w:rPr>
-          <w:rFonts w:ascii="Georgia" w:eastAsiaTheme="minorEastAsia" w:hAnsi="Georgia"/>
+          <w:rFonts w:eastAsiaTheme="minorEastAsia"/>
         </w:rPr>
       </w:pPr>
       <m:oMathPara>
@@ -1718,11 +1830,50 @@
             </w:rPr>
             <m:t>=</m:t>
           </m:r>
+          <m:r>
+            <w:rPr>
+              <w:rFonts w:ascii="Cambria Math" w:eastAsiaTheme="minorEastAsia" w:hAnsi="Cambria Math"/>
+            </w:rPr>
+            <m:t>1-</m:t>
+          </m:r>
+          <m:sSub>
+            <m:sSubPr>
+              <m:ctrlPr>
+                <w:rPr>
+                  <w:rFonts w:ascii="Cambria Math" w:eastAsiaTheme="minorEastAsia" w:hAnsi="Cambria Math"/>
+                  <w:i/>
+                </w:rPr>
+              </m:ctrlPr>
+            </m:sSubPr>
+            <m:e>
+              <m:r>
+                <w:rPr>
+                  <w:rFonts w:ascii="Cambria Math" w:eastAsiaTheme="minorEastAsia" w:hAnsi="Cambria Math"/>
+                </w:rPr>
+                <m:t>P</m:t>
+              </m:r>
+            </m:e>
+            <m:sub>
+              <m:r>
+                <w:rPr>
+                  <w:rFonts w:ascii="Cambria Math" w:eastAsiaTheme="minorEastAsia" w:hAnsi="Cambria Math"/>
+                </w:rPr>
+                <m:t>j,i+k,0</m:t>
+              </m:r>
+            </m:sub>
+          </m:sSub>
         </m:oMath>
       </m:oMathPara>
     </w:p>
     <w:p>
       <w:pPr>
+        <w:rPr>
+          <w:rFonts w:eastAsiaTheme="minorEastAsia"/>
+        </w:rPr>
+      </w:pPr>
+    </w:p>
+    <w:p>
+      <w:pPr>
         <w:pStyle w:val="Heading2"/>
         <w:rPr>
           <w:rFonts w:eastAsiaTheme="minorEastAsia"/>
@@ -1739,23 +1890,7 @@
     </w:p>
     <w:p>
       <w:r>
-        <w:t xml:space="preserve">To be sure you understand the game and the probability concepts above, </w:t>
-      </w:r>
-      <w:proofErr w:type="gramStart"/>
-      <w:r>
-        <w:t>solve for</w:t>
-      </w:r>
-      <w:proofErr w:type="gramEnd"/>
-      <w:r>
-        <w:t xml:space="preserve"> the following win probabilities. Note that each set below is dependent on the solution of the previous set. That is, you cannot solve (b) without solving (a) first, and you cannot solve (c) without solving </w:t>
-      </w:r>
-      <w:proofErr w:type="gramStart"/>
-      <w:r>
-        <w:t>all of</w:t>
-      </w:r>
-      <w:proofErr w:type="gramEnd"/>
-      <w:r>
-        <w:t xml:space="preserve"> (b). You will also need to have solved Question 1 first.</w:t>
+        <w:t>To be sure you understand the game and the probability concepts above, solve for the following win probabilities. Note that each set below is dependent on the solution of the previous set. That is, you cannot solve (b) without solving (a) first, and you cannot solve (c) without solving all of (b). You will also need to have solved Question 1 first.</w:t>
       </w:r>
     </w:p>
     <w:p>
@@ -2037,6 +2172,7 @@
     </w:p>
     <w:p>
       <w:r>
+        <w:lastRenderedPageBreak/>
         <w:t xml:space="preserve">(b) On the first turn, what is the lowest turn total where the player should </w:t>
       </w:r>
       <w:r>
@@ -2051,16 +2187,7 @@
     </w:p>
     <w:p>
       <w:r>
-        <w:lastRenderedPageBreak/>
-        <w:t xml:space="preserve">(c) If Player 1 scores no points on their first turn, what is the probability that the second player </w:t>
-      </w:r>
-      <w:proofErr w:type="gramStart"/>
-      <w:r>
-        <w:t>wins</w:t>
-      </w:r>
-      <w:proofErr w:type="gramEnd"/>
-      <w:r>
-        <w:t xml:space="preserve"> (assuming optimal play from both players)? When should the second player </w:t>
+        <w:t xml:space="preserve">(c) If Player 1 scores no points on their first turn, what is the probability that the second player wins (assuming optimal play from both players)? When should the second player </w:t>
       </w:r>
       <w:r>
         <w:rPr>
@@ -2088,15 +2215,7 @@
     </w:p>
     <w:p>
       <w:r>
-        <w:t xml:space="preserve">As given, </w:t>
-      </w:r>
-      <w:proofErr w:type="spellStart"/>
-      <w:r>
-        <w:t>PigletSolver</w:t>
-      </w:r>
-      <w:proofErr w:type="spellEnd"/>
-      <w:r>
-        <w:t xml:space="preserve"> prints a large table that indicates what turn total (what </w:t>
+        <w:t xml:space="preserve">As given, PigletSolver prints a large table that indicates what turn total (what </w:t>
       </w:r>
       <w:r>
         <w:rPr>
@@ -2132,15 +2251,7 @@
         <w:t xml:space="preserve"> j</w:t>
       </w:r>
       <w:r>
-        <w:t xml:space="preserve"> values at the start of their turn. For Piglet, this results in a </w:t>
-      </w:r>
-      <w:proofErr w:type="gramStart"/>
-      <w:r>
-        <w:t>reasonably-sized</w:t>
-      </w:r>
-      <w:proofErr w:type="gramEnd"/>
-      <w:r>
-        <w:t xml:space="preserve"> 10x10 table, but for Pig, we would get a 100x100 table which would be challenging to read clearly.</w:t>
+        <w:t xml:space="preserve"> values at the start of their turn. For Piglet, this results in a reasonably-sized 10x10 table, but for Pig, we would get a 100x100 table which would be challenging to read clearly.</w:t>
       </w:r>
     </w:p>
     <w:p>
@@ -2165,6 +2276,97 @@
         <w:t xml:space="preserve"> graph. Your summary and/or visualization may be generated by your code, or they may be generated after running your code, whichever you prefer.</w:t>
       </w:r>
     </w:p>
+    <w:p>
+      <w:r>
+        <w:t>Policy Visualization:</w:t>
+      </w:r>
+    </w:p>
+    <w:p>
+      <w:r>
+        <w:rPr>
+          <w:noProof/>
+        </w:rPr>
+        <w:drawing>
+          <wp:inline distT="0" distB="0" distL="0" distR="0" wp14:anchorId="608DF8D2" wp14:editId="374F9540">
+            <wp:extent cx="3957950" cy="3162979"/>
+            <wp:effectExtent l="0" t="0" r="5080" b="0"/>
+            <wp:docPr id="1527581278" name="Picture 2" descr="A chart of a diagram&#10;&#10;AI-generated content may be incorrect."/>
+            <wp:cNvGraphicFramePr>
+              <a:graphicFrameLocks xmlns:a="http://schemas.openxmlformats.org/drawingml/2006/main" noChangeAspect="1"/>
+            </wp:cNvGraphicFramePr>
+            <a:graphic xmlns:a="http://schemas.openxmlformats.org/drawingml/2006/main">
+              <a:graphicData uri="http://schemas.openxmlformats.org/drawingml/2006/picture">
+                <pic:pic xmlns:pic="http://schemas.openxmlformats.org/drawingml/2006/picture">
+                  <pic:nvPicPr>
+                    <pic:cNvPr id="1527581278" name="Picture 2" descr="A chart of a diagram&#10;&#10;AI-generated content may be incorrect."/>
+                    <pic:cNvPicPr>
+                      <a:picLocks noChangeAspect="1" noChangeArrowheads="1"/>
+                    </pic:cNvPicPr>
+                  </pic:nvPicPr>
+                  <pic:blipFill>
+                    <a:blip r:embed="rId5" cstate="print">
+                      <a:extLst>
+                        <a:ext uri="{28A0092B-C50C-407E-A947-70E740481C1C}">
+                          <a14:useLocalDpi xmlns:a14="http://schemas.microsoft.com/office/drawing/2010/main" val="0"/>
+                        </a:ext>
+                      </a:extLst>
+                    </a:blip>
+                    <a:srcRect/>
+                    <a:stretch>
+                      <a:fillRect/>
+                    </a:stretch>
+                  </pic:blipFill>
+                  <pic:spPr bwMode="auto">
+                    <a:xfrm>
+                      <a:off x="0" y="0"/>
+                      <a:ext cx="3965092" cy="3168687"/>
+                    </a:xfrm>
+                    <a:prstGeom prst="rect">
+                      <a:avLst/>
+                    </a:prstGeom>
+                    <a:noFill/>
+                    <a:ln>
+                      <a:noFill/>
+                    </a:ln>
+                  </pic:spPr>
+                </pic:pic>
+              </a:graphicData>
+            </a:graphic>
+          </wp:inline>
+        </w:drawing>
+      </w:r>
+      <w:r>
+        <w:br/>
+      </w:r>
+    </w:p>
+    <w:p>
+      <w:r>
+        <w:t>This heatmap explains when to stop rolling and hold based on your score as well as the opponent’s score. I created the graph with matplotlib in python.</w:t>
+      </w:r>
+    </w:p>
+    <w:p/>
+    <w:p>
+      <w:r>
+        <w:lastRenderedPageBreak/>
+        <w:t>X axis = opponent’s score</w:t>
+      </w:r>
+    </w:p>
+    <w:p>
+      <w:r>
+        <w:t>Y axis = your score</w:t>
+      </w:r>
+    </w:p>
+    <w:p/>
+    <w:p>
+      <w:r>
+        <w:t>Darker color = hold earlier</w:t>
+      </w:r>
+      <w:r>
+        <w:br/>
+        <w:t>Brighter color = roll for longer</w:t>
+      </w:r>
+    </w:p>
+    <w:p/>
     <w:p>
       <w:pPr>
         <w:sectPr>
@@ -2174,6 +2376,9 @@
           <w:docGrid w:linePitch="360"/>
         </w:sectPr>
       </w:pPr>
+      <w:r>
+        <w:t>As you can see, early in the game (both players with &lt; 40 points) it doesn’t necessarily matter whether you hold or roll for longer. As either player reaches winning, the policy changes  and becomes more conservative (or aggressive, based on which player you are).</w:t>
+      </w:r>
     </w:p>
     <w:p>
       <w:pPr>
@@ -2937,25 +3142,7 @@
                 <w:sz w:val="20"/>
                 <w:szCs w:val="20"/>
               </w:rPr>
-              <w:t xml:space="preserve">Not included, or no improvement on </w:t>
-            </w:r>
-            <w:proofErr w:type="gramStart"/>
-            <w:r>
-              <w:rPr>
-                <w:rFonts w:ascii="Arial" w:hAnsi="Arial" w:cs="Arial"/>
-                <w:sz w:val="20"/>
-                <w:szCs w:val="20"/>
-              </w:rPr>
-              <w:t>text</w:t>
-            </w:r>
-            <w:proofErr w:type="gramEnd"/>
-            <w:r>
-              <w:rPr>
-                <w:rFonts w:ascii="Arial" w:hAnsi="Arial" w:cs="Arial"/>
-                <w:sz w:val="20"/>
-                <w:szCs w:val="20"/>
-              </w:rPr>
-              <w:t>-based table generated for Piglet</w:t>
+              <w:t>Not included, or no improvement on text-based table generated for Piglet</w:t>
             </w:r>
           </w:p>
         </w:tc>

</xml_diff>